<commit_message>
Se hicieron cambios en la pag3 de crear el curso
</commit_message>
<xml_diff>
--- a/Src/pdf/fga152_asistencia_clase_modificado.docx
+++ b/Src/pdf/fga152_asistencia_clase_modificado.docx
@@ -367,9 +367,9 @@
                 <w:rFonts w:ascii="Arial" w:hAnsi="Arial" w:eastAsia="Arial"/>
                 <w:sz w:val="22"/>
               </w:rPr>
-              <w:t>Juan Pablo Marquez</w:t>
+              <w:t>Samuel Andres Celis</w:t>
               <w:br/>
-              <w:t>Sanchez</w:t>
+              <w:t>Lizcano</w:t>
             </w:r>
           </w:p>
         </w:tc>
@@ -383,7 +383,7 @@
                 <w:rFonts w:ascii="Arial" w:hAnsi="Arial" w:eastAsia="Arial"/>
                 <w:sz w:val="22"/>
               </w:rPr>
-              <w:t>1004922828</w:t>
+              <w:t>1091964042</w:t>
             </w:r>
           </w:p>
         </w:tc>
@@ -397,7 +397,7 @@
                 <w:rFonts w:ascii="Arial" w:hAnsi="Arial" w:eastAsia="Arial"/>
                 <w:sz w:val="22"/>
               </w:rPr>
-              <w:t>Ing de Sistemas</w:t>
+              <w:t>ING de Sistemas</w:t>
             </w:r>
           </w:p>
         </w:tc>
@@ -451,7 +451,7 @@
                 <w:rFonts w:ascii="Arial" w:hAnsi="Arial" w:eastAsia="Arial"/>
                 <w:sz w:val="22"/>
               </w:rPr>
-              <w:t>Pablo Marquez</w:t>
+              <w:t>pablo Bb</w:t>
             </w:r>
           </w:p>
         </w:tc>
@@ -465,7 +465,7 @@
                 <w:rFonts w:ascii="Arial" w:hAnsi="Arial" w:eastAsia="Arial"/>
                 <w:sz w:val="22"/>
               </w:rPr>
-              <w:t>9228281004</w:t>
+              <w:t>1004922828</w:t>
             </w:r>
           </w:p>
         </w:tc>
@@ -479,7 +479,7 @@
                 <w:rFonts w:ascii="Arial" w:hAnsi="Arial" w:eastAsia="Arial"/>
                 <w:sz w:val="22"/>
               </w:rPr>
-              <w:t>Ing de Sistemas</w:t>
+              <w:t>ING de Sistemas</w:t>
             </w:r>
           </w:p>
         </w:tc>
@@ -496,7 +496,7 @@
                 <w:rFonts w:ascii="Arial" w:hAnsi="Arial" w:eastAsia="Arial"/>
                 <w:sz w:val="22"/>
               </w:rPr>
-              <w:t>ASISTIÓ</w:t>
+              <w:t>NO ASISTIÓ</w:t>
             </w:r>
           </w:p>
         </w:tc>

</xml_diff>

<commit_message>
Optimizacion con Programacion Paralela
</commit_message>
<xml_diff>
--- a/Src/pdf/fga152_asistencia_clase_modificado.docx
+++ b/Src/pdf/fga152_asistencia_clase_modificado.docx
@@ -367,9 +367,7 @@
                 <w:rFonts w:ascii="Arial" w:hAnsi="Arial" w:eastAsia="Arial"/>
                 <w:sz w:val="22"/>
               </w:rPr>
-              <w:t>Samuel Andres Celis</w:t>
-              <w:br/>
-              <w:t>Lizcano</w:t>
+              <w:t>adadadasda</w:t>
             </w:r>
           </w:p>
         </w:tc>
@@ -383,7 +381,7 @@
                 <w:rFonts w:ascii="Arial" w:hAnsi="Arial" w:eastAsia="Arial"/>
                 <w:sz w:val="22"/>
               </w:rPr>
-              <w:t>1091964042</w:t>
+              <w:t>1111111111</w:t>
             </w:r>
           </w:p>
         </w:tc>
@@ -397,7 +395,7 @@
                 <w:rFonts w:ascii="Arial" w:hAnsi="Arial" w:eastAsia="Arial"/>
                 <w:sz w:val="22"/>
               </w:rPr>
-              <w:t>ING de Sistemas</w:t>
+              <w:t>dsdsdsdsdsds</w:t>
             </w:r>
           </w:p>
         </w:tc>
@@ -414,7 +412,7 @@
                 <w:rFonts w:ascii="Arial" w:hAnsi="Arial" w:eastAsia="Arial"/>
                 <w:sz w:val="22"/>
               </w:rPr>
-              <w:t>ASISTIÓ</w:t>
+              <w:t>NO ASISTIÓ</w:t>
             </w:r>
           </w:p>
         </w:tc>
@@ -451,7 +449,7 @@
                 <w:rFonts w:ascii="Arial" w:hAnsi="Arial" w:eastAsia="Arial"/>
                 <w:sz w:val="22"/>
               </w:rPr>
-              <w:t>pablo Bb</w:t>
+              <w:t>wwwwwwwwwwwww</w:t>
             </w:r>
           </w:p>
         </w:tc>
@@ -465,7 +463,7 @@
                 <w:rFonts w:ascii="Arial" w:hAnsi="Arial" w:eastAsia="Arial"/>
                 <w:sz w:val="22"/>
               </w:rPr>
-              <w:t>1004922828</w:t>
+              <w:t>3333333333</w:t>
             </w:r>
           </w:p>
         </w:tc>
@@ -479,7 +477,7 @@
                 <w:rFonts w:ascii="Arial" w:hAnsi="Arial" w:eastAsia="Arial"/>
                 <w:sz w:val="22"/>
               </w:rPr>
-              <w:t>ING de Sistemas</w:t>
+              <w:t>sdasdasdadad</w:t>
             </w:r>
           </w:p>
         </w:tc>
@@ -496,7 +494,7 @@
                 <w:rFonts w:ascii="Arial" w:hAnsi="Arial" w:eastAsia="Arial"/>
                 <w:sz w:val="22"/>
               </w:rPr>
-              <w:t>NO ASISTIÓ</w:t>
+              <w:t>ASISTIÓ</w:t>
             </w:r>
           </w:p>
         </w:tc>

</xml_diff>

<commit_message>
Se agrego mensaje de exito a la parte de asistencia
</commit_message>
<xml_diff>
--- a/Src/pdf/fga152_asistencia_clase_modificado.docx
+++ b/Src/pdf/fga152_asistencia_clase_modificado.docx
@@ -367,7 +367,9 @@
                 <w:rFonts w:ascii="Arial" w:hAnsi="Arial" w:eastAsia="Arial"/>
                 <w:sz w:val="22"/>
               </w:rPr>
-              <w:t>adadadasda</w:t>
+              <w:t>Samuel Andres Celis</w:t>
+              <w:br/>
+              <w:t>Lizcano</w:t>
             </w:r>
           </w:p>
         </w:tc>
@@ -381,7 +383,7 @@
                 <w:rFonts w:ascii="Arial" w:hAnsi="Arial" w:eastAsia="Arial"/>
                 <w:sz w:val="22"/>
               </w:rPr>
-              <w:t>1111111111</w:t>
+              <w:t>1091964042</w:t>
             </w:r>
           </w:p>
         </w:tc>
@@ -395,7 +397,7 @@
                 <w:rFonts w:ascii="Arial" w:hAnsi="Arial" w:eastAsia="Arial"/>
                 <w:sz w:val="22"/>
               </w:rPr>
-              <w:t>dsdsdsdsdsds</w:t>
+              <w:t>ING de Sistemas</w:t>
             </w:r>
           </w:p>
         </w:tc>
@@ -412,7 +414,7 @@
                 <w:rFonts w:ascii="Arial" w:hAnsi="Arial" w:eastAsia="Arial"/>
                 <w:sz w:val="22"/>
               </w:rPr>
-              <w:t>NO ASISTIÓ</w:t>
+              <w:t>ASISTIÓ</w:t>
             </w:r>
           </w:p>
         </w:tc>
@@ -449,7 +451,9 @@
                 <w:rFonts w:ascii="Arial" w:hAnsi="Arial" w:eastAsia="Arial"/>
                 <w:sz w:val="22"/>
               </w:rPr>
-              <w:t>wwwwwwwwwwwww</w:t>
+              <w:t>Juan Pablo Marquez</w:t>
+              <w:br/>
+              <w:t>Sanchez</w:t>
             </w:r>
           </w:p>
         </w:tc>
@@ -463,7 +467,7 @@
                 <w:rFonts w:ascii="Arial" w:hAnsi="Arial" w:eastAsia="Arial"/>
                 <w:sz w:val="22"/>
               </w:rPr>
-              <w:t>3333333333</w:t>
+              <w:t>1004922828</w:t>
             </w:r>
           </w:p>
         </w:tc>
@@ -477,7 +481,7 @@
                 <w:rFonts w:ascii="Arial" w:hAnsi="Arial" w:eastAsia="Arial"/>
                 <w:sz w:val="22"/>
               </w:rPr>
-              <w:t>sdasdasdadad</w:t>
+              <w:t>Ing de Sistemas</w:t>
             </w:r>
           </w:p>
         </w:tc>
@@ -494,7 +498,7 @@
                 <w:rFonts w:ascii="Arial" w:hAnsi="Arial" w:eastAsia="Arial"/>
                 <w:sz w:val="22"/>
               </w:rPr>
-              <w:t>ASISTIÓ</w:t>
+              <w:t>NO ASISTIÓ</w:t>
             </w:r>
           </w:p>
         </w:tc>

</xml_diff>